<commit_message>
Added the code for Web Development Arrays
</commit_message>
<xml_diff>
--- a/COMP 5190 - Theory of Computing/Lecture 2 - Natural Deduction/Lecture 2 – Theory of Computing – Natural Deduction.docx
+++ b/COMP 5190 - Theory of Computing/Lecture 2 - Natural Deduction/Lecture 2 – Theory of Computing – Natural Deduction.docx
@@ -41,6 +41,7 @@
       </w:pPr>
       <w:r>
         <w:rPr>
+          <w:noProof/>
           <w:sz w:val="32"/>
           <w:szCs w:val="32"/>
         </w:rPr>
@@ -90,6 +91,7 @@
       </w:pPr>
       <w:r>
         <w:rPr>
+          <w:noProof/>
           <w:sz w:val="32"/>
           <w:szCs w:val="32"/>
         </w:rPr>
@@ -170,6 +172,7 @@
       </w:pPr>
       <w:r>
         <w:rPr>
+          <w:noProof/>
           <w:sz w:val="32"/>
           <w:szCs w:val="32"/>
         </w:rPr>
@@ -248,6 +251,7 @@
       </w:pPr>
       <w:r>
         <w:rPr>
+          <w:noProof/>
           <w:sz w:val="32"/>
           <w:szCs w:val="32"/>
         </w:rPr>
@@ -312,6 +316,7 @@
       </w:pPr>
       <w:r>
         <w:rPr>
+          <w:noProof/>
           <w:sz w:val="32"/>
           <w:szCs w:val="32"/>
         </w:rPr>
@@ -340,6 +345,469 @@
                     <a:xfrm>
                       <a:off x="0" y="0"/>
                       <a:ext cx="2562583" cy="1609950"/>
+                    </a:xfrm>
+                    <a:prstGeom prst="rect">
+                      <a:avLst/>
+                    </a:prstGeom>
+                  </pic:spPr>
+                </pic:pic>
+              </a:graphicData>
+            </a:graphic>
+          </wp:inline>
+        </w:drawing>
+      </w:r>
+    </w:p>
+    <w:p>
+      <w:pPr>
+        <w:rPr>
+          <w:sz w:val="32"/>
+          <w:szCs w:val="32"/>
+        </w:rPr>
+      </w:pPr>
+      <w:r>
+        <w:rPr>
+          <w:sz w:val="32"/>
+          <w:szCs w:val="32"/>
+        </w:rPr>
+        <w:t>Disjunction:</w:t>
+      </w:r>
+    </w:p>
+    <w:p>
+      <w:pPr>
+        <w:rPr>
+          <w:sz w:val="32"/>
+          <w:szCs w:val="32"/>
+        </w:rPr>
+      </w:pPr>
+      <w:r>
+        <w:rPr>
+          <w:sz w:val="32"/>
+          <w:szCs w:val="32"/>
+        </w:rPr>
+        <w:drawing>
+          <wp:inline distT="0" distB="0" distL="0" distR="0" wp14:anchorId="398E9F73" wp14:editId="07AEC540">
+            <wp:extent cx="5731510" cy="1332230"/>
+            <wp:effectExtent l="0" t="0" r="2540" b="1270"/>
+            <wp:docPr id="208030350" name="Picture 1" descr="A black background with white text&#10;&#10;Description automatically generated"/>
+            <wp:cNvGraphicFramePr>
+              <a:graphicFrameLocks xmlns:a="http://schemas.openxmlformats.org/drawingml/2006/main" noChangeAspect="1"/>
+            </wp:cNvGraphicFramePr>
+            <a:graphic xmlns:a="http://schemas.openxmlformats.org/drawingml/2006/main">
+              <a:graphicData uri="http://schemas.openxmlformats.org/drawingml/2006/picture">
+                <pic:pic xmlns:pic="http://schemas.openxmlformats.org/drawingml/2006/picture">
+                  <pic:nvPicPr>
+                    <pic:cNvPr id="208030350" name="Picture 1" descr="A black background with white text&#10;&#10;Description automatically generated"/>
+                    <pic:cNvPicPr/>
+                  </pic:nvPicPr>
+                  <pic:blipFill>
+                    <a:blip r:embed="rId9"/>
+                    <a:stretch>
+                      <a:fillRect/>
+                    </a:stretch>
+                  </pic:blipFill>
+                  <pic:spPr>
+                    <a:xfrm>
+                      <a:off x="0" y="0"/>
+                      <a:ext cx="5731510" cy="1332230"/>
+                    </a:xfrm>
+                    <a:prstGeom prst="rect">
+                      <a:avLst/>
+                    </a:prstGeom>
+                  </pic:spPr>
+                </pic:pic>
+              </a:graphicData>
+            </a:graphic>
+          </wp:inline>
+        </w:drawing>
+      </w:r>
+    </w:p>
+    <w:p>
+      <w:pPr>
+        <w:rPr>
+          <w:sz w:val="32"/>
+          <w:szCs w:val="32"/>
+        </w:rPr>
+      </w:pPr>
+      <w:r>
+        <w:rPr>
+          <w:sz w:val="32"/>
+          <w:szCs w:val="32"/>
+        </w:rPr>
+        <w:t>Implication:</w:t>
+      </w:r>
+    </w:p>
+    <w:p>
+      <w:pPr>
+        <w:rPr>
+          <w:sz w:val="32"/>
+          <w:szCs w:val="32"/>
+        </w:rPr>
+      </w:pPr>
+      <w:r>
+        <w:rPr>
+          <w:sz w:val="32"/>
+          <w:szCs w:val="32"/>
+        </w:rPr>
+        <w:drawing>
+          <wp:inline distT="0" distB="0" distL="0" distR="0" wp14:anchorId="01BC86EF" wp14:editId="5460AFD1">
+            <wp:extent cx="5731510" cy="695960"/>
+            <wp:effectExtent l="0" t="0" r="2540" b="8890"/>
+            <wp:docPr id="1778367855" name="Picture 1"/>
+            <wp:cNvGraphicFramePr>
+              <a:graphicFrameLocks xmlns:a="http://schemas.openxmlformats.org/drawingml/2006/main" noChangeAspect="1"/>
+            </wp:cNvGraphicFramePr>
+            <a:graphic xmlns:a="http://schemas.openxmlformats.org/drawingml/2006/main">
+              <a:graphicData uri="http://schemas.openxmlformats.org/drawingml/2006/picture">
+                <pic:pic xmlns:pic="http://schemas.openxmlformats.org/drawingml/2006/picture">
+                  <pic:nvPicPr>
+                    <pic:cNvPr id="1778367855" name=""/>
+                    <pic:cNvPicPr/>
+                  </pic:nvPicPr>
+                  <pic:blipFill>
+                    <a:blip r:embed="rId10"/>
+                    <a:stretch>
+                      <a:fillRect/>
+                    </a:stretch>
+                  </pic:blipFill>
+                  <pic:spPr>
+                    <a:xfrm>
+                      <a:off x="0" y="0"/>
+                      <a:ext cx="5731510" cy="695960"/>
+                    </a:xfrm>
+                    <a:prstGeom prst="rect">
+                      <a:avLst/>
+                    </a:prstGeom>
+                  </pic:spPr>
+                </pic:pic>
+              </a:graphicData>
+            </a:graphic>
+          </wp:inline>
+        </w:drawing>
+      </w:r>
+    </w:p>
+    <w:p>
+      <w:pPr>
+        <w:rPr>
+          <w:sz w:val="32"/>
+          <w:szCs w:val="32"/>
+        </w:rPr>
+      </w:pPr>
+      <w:r>
+        <w:rPr>
+          <w:sz w:val="32"/>
+          <w:szCs w:val="32"/>
+        </w:rPr>
+        <w:lastRenderedPageBreak/>
+        <w:t>Negation:</w:t>
+      </w:r>
+    </w:p>
+    <w:p>
+      <w:pPr>
+        <w:rPr>
+          <w:sz w:val="32"/>
+          <w:szCs w:val="32"/>
+        </w:rPr>
+      </w:pPr>
+      <w:r>
+        <w:rPr>
+          <w:sz w:val="32"/>
+          <w:szCs w:val="32"/>
+        </w:rPr>
+        <w:drawing>
+          <wp:inline distT="0" distB="0" distL="0" distR="0" wp14:anchorId="3665D7CF" wp14:editId="79ADB860">
+            <wp:extent cx="5731510" cy="725805"/>
+            <wp:effectExtent l="0" t="0" r="2540" b="0"/>
+            <wp:docPr id="1002934345" name="Picture 1" descr="A black rectangular object with white text&#10;&#10;Description automatically generated"/>
+            <wp:cNvGraphicFramePr>
+              <a:graphicFrameLocks xmlns:a="http://schemas.openxmlformats.org/drawingml/2006/main" noChangeAspect="1"/>
+            </wp:cNvGraphicFramePr>
+            <a:graphic xmlns:a="http://schemas.openxmlformats.org/drawingml/2006/main">
+              <a:graphicData uri="http://schemas.openxmlformats.org/drawingml/2006/picture">
+                <pic:pic xmlns:pic="http://schemas.openxmlformats.org/drawingml/2006/picture">
+                  <pic:nvPicPr>
+                    <pic:cNvPr id="1002934345" name="Picture 1" descr="A black rectangular object with white text&#10;&#10;Description automatically generated"/>
+                    <pic:cNvPicPr/>
+                  </pic:nvPicPr>
+                  <pic:blipFill>
+                    <a:blip r:embed="rId11"/>
+                    <a:stretch>
+                      <a:fillRect/>
+                    </a:stretch>
+                  </pic:blipFill>
+                  <pic:spPr>
+                    <a:xfrm>
+                      <a:off x="0" y="0"/>
+                      <a:ext cx="5731510" cy="725805"/>
+                    </a:xfrm>
+                    <a:prstGeom prst="rect">
+                      <a:avLst/>
+                    </a:prstGeom>
+                  </pic:spPr>
+                </pic:pic>
+              </a:graphicData>
+            </a:graphic>
+          </wp:inline>
+        </w:drawing>
+      </w:r>
+    </w:p>
+    <w:p>
+      <w:pPr>
+        <w:rPr>
+          <w:sz w:val="32"/>
+          <w:szCs w:val="32"/>
+        </w:rPr>
+      </w:pPr>
+      <w:r>
+        <w:rPr>
+          <w:sz w:val="32"/>
+          <w:szCs w:val="32"/>
+        </w:rPr>
+        <w:t>Truth:</w:t>
+      </w:r>
+    </w:p>
+    <w:p>
+      <w:pPr>
+        <w:rPr>
+          <w:sz w:val="32"/>
+          <w:szCs w:val="32"/>
+        </w:rPr>
+      </w:pPr>
+      <w:r>
+        <w:rPr>
+          <w:sz w:val="32"/>
+          <w:szCs w:val="32"/>
+        </w:rPr>
+        <w:drawing>
+          <wp:inline distT="0" distB="0" distL="0" distR="0" wp14:anchorId="32D15646" wp14:editId="69B595CA">
+            <wp:extent cx="5731510" cy="637540"/>
+            <wp:effectExtent l="0" t="0" r="2540" b="0"/>
+            <wp:docPr id="136018931" name="Picture 1"/>
+            <wp:cNvGraphicFramePr>
+              <a:graphicFrameLocks xmlns:a="http://schemas.openxmlformats.org/drawingml/2006/main" noChangeAspect="1"/>
+            </wp:cNvGraphicFramePr>
+            <a:graphic xmlns:a="http://schemas.openxmlformats.org/drawingml/2006/main">
+              <a:graphicData uri="http://schemas.openxmlformats.org/drawingml/2006/picture">
+                <pic:pic xmlns:pic="http://schemas.openxmlformats.org/drawingml/2006/picture">
+                  <pic:nvPicPr>
+                    <pic:cNvPr id="136018931" name=""/>
+                    <pic:cNvPicPr/>
+                  </pic:nvPicPr>
+                  <pic:blipFill>
+                    <a:blip r:embed="rId12"/>
+                    <a:stretch>
+                      <a:fillRect/>
+                    </a:stretch>
+                  </pic:blipFill>
+                  <pic:spPr>
+                    <a:xfrm>
+                      <a:off x="0" y="0"/>
+                      <a:ext cx="5731510" cy="637540"/>
+                    </a:xfrm>
+                    <a:prstGeom prst="rect">
+                      <a:avLst/>
+                    </a:prstGeom>
+                  </pic:spPr>
+                </pic:pic>
+              </a:graphicData>
+            </a:graphic>
+          </wp:inline>
+        </w:drawing>
+      </w:r>
+    </w:p>
+    <w:p>
+      <w:pPr>
+        <w:rPr>
+          <w:sz w:val="32"/>
+          <w:szCs w:val="32"/>
+        </w:rPr>
+      </w:pPr>
+      <w:r>
+        <w:rPr>
+          <w:sz w:val="32"/>
+          <w:szCs w:val="32"/>
+        </w:rPr>
+        <w:t>Falsehood:</w:t>
+      </w:r>
+    </w:p>
+    <w:p>
+      <w:pPr>
+        <w:rPr>
+          <w:sz w:val="32"/>
+          <w:szCs w:val="32"/>
+        </w:rPr>
+      </w:pPr>
+      <w:r>
+        <w:rPr>
+          <w:sz w:val="32"/>
+          <w:szCs w:val="32"/>
+        </w:rPr>
+        <w:drawing>
+          <wp:inline distT="0" distB="0" distL="0" distR="0" wp14:anchorId="37266DBD" wp14:editId="338A0FB8">
+            <wp:extent cx="5731510" cy="864235"/>
+            <wp:effectExtent l="0" t="0" r="2540" b="0"/>
+            <wp:docPr id="69559527" name="Picture 1" descr="A black rectangular object with white text&#10;&#10;Description automatically generated"/>
+            <wp:cNvGraphicFramePr>
+              <a:graphicFrameLocks xmlns:a="http://schemas.openxmlformats.org/drawingml/2006/main" noChangeAspect="1"/>
+            </wp:cNvGraphicFramePr>
+            <a:graphic xmlns:a="http://schemas.openxmlformats.org/drawingml/2006/main">
+              <a:graphicData uri="http://schemas.openxmlformats.org/drawingml/2006/picture">
+                <pic:pic xmlns:pic="http://schemas.openxmlformats.org/drawingml/2006/picture">
+                  <pic:nvPicPr>
+                    <pic:cNvPr id="69559527" name="Picture 1" descr="A black rectangular object with white text&#10;&#10;Description automatically generated"/>
+                    <pic:cNvPicPr/>
+                  </pic:nvPicPr>
+                  <pic:blipFill>
+                    <a:blip r:embed="rId13"/>
+                    <a:stretch>
+                      <a:fillRect/>
+                    </a:stretch>
+                  </pic:blipFill>
+                  <pic:spPr>
+                    <a:xfrm>
+                      <a:off x="0" y="0"/>
+                      <a:ext cx="5731510" cy="864235"/>
+                    </a:xfrm>
+                    <a:prstGeom prst="rect">
+                      <a:avLst/>
+                    </a:prstGeom>
+                  </pic:spPr>
+                </pic:pic>
+              </a:graphicData>
+            </a:graphic>
+          </wp:inline>
+        </w:drawing>
+      </w:r>
+    </w:p>
+    <w:p>
+      <w:pPr>
+        <w:rPr>
+          <w:sz w:val="32"/>
+          <w:szCs w:val="32"/>
+        </w:rPr>
+      </w:pPr>
+      <w:r>
+        <w:rPr>
+          <w:sz w:val="32"/>
+          <w:szCs w:val="32"/>
+        </w:rPr>
+        <w:t>Classical (decidable) logic</w:t>
+      </w:r>
+      <w:r>
+        <w:rPr>
+          <w:sz w:val="32"/>
+          <w:szCs w:val="32"/>
+        </w:rPr>
+        <w:t>:</w:t>
+      </w:r>
+    </w:p>
+    <w:p>
+      <w:pPr>
+        <w:rPr>
+          <w:sz w:val="32"/>
+          <w:szCs w:val="32"/>
+        </w:rPr>
+      </w:pPr>
+      <w:r>
+        <w:rPr>
+          <w:sz w:val="32"/>
+          <w:szCs w:val="32"/>
+        </w:rPr>
+        <w:drawing>
+          <wp:inline distT="0" distB="0" distL="0" distR="0" wp14:anchorId="51B21335" wp14:editId="4ACEB24E">
+            <wp:extent cx="2114845" cy="857370"/>
+            <wp:effectExtent l="0" t="0" r="0" b="0"/>
+            <wp:docPr id="198349160" name="Picture 1" descr="A grey background with white text&#10;&#10;Description automatically generated"/>
+            <wp:cNvGraphicFramePr>
+              <a:graphicFrameLocks xmlns:a="http://schemas.openxmlformats.org/drawingml/2006/main" noChangeAspect="1"/>
+            </wp:cNvGraphicFramePr>
+            <a:graphic xmlns:a="http://schemas.openxmlformats.org/drawingml/2006/main">
+              <a:graphicData uri="http://schemas.openxmlformats.org/drawingml/2006/picture">
+                <pic:pic xmlns:pic="http://schemas.openxmlformats.org/drawingml/2006/picture">
+                  <pic:nvPicPr>
+                    <pic:cNvPr id="198349160" name="Picture 1" descr="A grey background with white text&#10;&#10;Description automatically generated"/>
+                    <pic:cNvPicPr/>
+                  </pic:nvPicPr>
+                  <pic:blipFill>
+                    <a:blip r:embed="rId14"/>
+                    <a:stretch>
+                      <a:fillRect/>
+                    </a:stretch>
+                  </pic:blipFill>
+                  <pic:spPr>
+                    <a:xfrm>
+                      <a:off x="0" y="0"/>
+                      <a:ext cx="2114845" cy="857370"/>
+                    </a:xfrm>
+                    <a:prstGeom prst="rect">
+                      <a:avLst/>
+                    </a:prstGeom>
+                  </pic:spPr>
+                </pic:pic>
+              </a:graphicData>
+            </a:graphic>
+          </wp:inline>
+        </w:drawing>
+      </w:r>
+    </w:p>
+    <w:p>
+      <w:pPr>
+        <w:rPr>
+          <w:sz w:val="32"/>
+          <w:szCs w:val="32"/>
+        </w:rPr>
+      </w:pPr>
+      <w:r>
+        <w:rPr>
+          <w:sz w:val="32"/>
+          <w:szCs w:val="32"/>
+        </w:rPr>
+        <w:t>Example (transitivity of implication):</w:t>
+      </w:r>
+    </w:p>
+    <w:p>
+      <w:pPr>
+        <w:rPr>
+          <w:sz w:val="32"/>
+          <w:szCs w:val="32"/>
+        </w:rPr>
+      </w:pPr>
+      <w:r>
+        <w:rPr>
+          <w:sz w:val="32"/>
+          <w:szCs w:val="32"/>
+        </w:rPr>
+        <w:t xml:space="preserve"> </w:t>
+      </w:r>
+      <w:r>
+        <w:rPr>
+          <w:sz w:val="32"/>
+          <w:szCs w:val="32"/>
+        </w:rPr>
+        <w:drawing>
+          <wp:inline distT="0" distB="0" distL="0" distR="0" wp14:anchorId="52FDC5FD" wp14:editId="6CA162C2">
+            <wp:extent cx="5191850" cy="590632"/>
+            <wp:effectExtent l="0" t="0" r="8890" b="0"/>
+            <wp:docPr id="687884065" name="Picture 1"/>
+            <wp:cNvGraphicFramePr>
+              <a:graphicFrameLocks xmlns:a="http://schemas.openxmlformats.org/drawingml/2006/main" noChangeAspect="1"/>
+            </wp:cNvGraphicFramePr>
+            <a:graphic xmlns:a="http://schemas.openxmlformats.org/drawingml/2006/main">
+              <a:graphicData uri="http://schemas.openxmlformats.org/drawingml/2006/picture">
+                <pic:pic xmlns:pic="http://schemas.openxmlformats.org/drawingml/2006/picture">
+                  <pic:nvPicPr>
+                    <pic:cNvPr id="687884065" name=""/>
+                    <pic:cNvPicPr/>
+                  </pic:nvPicPr>
+                  <pic:blipFill>
+                    <a:blip r:embed="rId15"/>
+                    <a:stretch>
+                      <a:fillRect/>
+                    </a:stretch>
+                  </pic:blipFill>
+                  <pic:spPr>
+                    <a:xfrm>
+                      <a:off x="0" y="0"/>
+                      <a:ext cx="5191850" cy="590632"/>
                     </a:xfrm>
                     <a:prstGeom prst="rect">
                       <a:avLst/>

</xml_diff>